<commit_message>
This is my second commit of fifth day
</commit_message>
<xml_diff>
--- a/03032017_Documentation.docx
+++ b/03032017_Documentation.docx
@@ -7,12 +7,28 @@
       <w:r>
         <w:t>HealthMedicineQuest_Final</w:t>
       </w:r>
+      <w:bookmarkStart w:id="0" w:name="_GoBack"/>
+      <w:bookmarkEnd w:id="0"/>
       <w:proofErr w:type="spellEnd"/>
     </w:p>
     <w:p>
       <w:r>
         <w:t>Part01</w:t>
       </w:r>
+      <w:r>
+        <w:t>—</w:t>
+      </w:r>
+      <w:r>
+        <w:t>Setup</w:t>
+      </w:r>
+      <w:r>
+        <w:t xml:space="preserve"> project in Eclipse and on </w:t>
+      </w:r>
+      <w:proofErr w:type="spellStart"/>
+      <w:r>
+        <w:t>GitHub</w:t>
+      </w:r>
+      <w:proofErr w:type="spellEnd"/>
     </w:p>
     <w:p>
       <w:pPr>
@@ -309,11 +325,17 @@
         </w:numPr>
       </w:pPr>
       <w:r>
-        <w:t xml:space="preserve">Select the same workspace which you have used to open </w:t>
+        <w:t>Select the same workspa</w:t>
+      </w:r>
+      <w:r>
+        <w:t xml:space="preserve">ce which you have used to open </w:t>
       </w:r>
       <w:proofErr w:type="gramStart"/>
       <w:r>
-        <w:t>eclipse(</w:t>
+        <w:t>E</w:t>
+      </w:r>
+      <w:r>
+        <w:t>clipse(</w:t>
       </w:r>
       <w:proofErr w:type="spellStart"/>
       <w:proofErr w:type="gramEnd"/>
@@ -673,6 +695,95 @@
       <w:pPr>
         <w:pStyle w:val="ListParagraph"/>
         <w:numPr>
+          <w:ilvl w:val="1"/>
+          <w:numId w:val="1"/>
+        </w:numPr>
+      </w:pPr>
+      <w:r>
+        <w:t>Add it to the repository</w:t>
+      </w:r>
+    </w:p>
+    <w:p>
+      <w:pPr>
+        <w:pStyle w:val="ListParagraph"/>
+        <w:numPr>
+          <w:ilvl w:val="2"/>
+          <w:numId w:val="1"/>
+        </w:numPr>
+      </w:pPr>
+      <w:r>
+        <w:t xml:space="preserve">Right click on project select Team, click on Share project option, “Configure </w:t>
+      </w:r>
+      <w:proofErr w:type="spellStart"/>
+      <w:r>
+        <w:t>Git</w:t>
+      </w:r>
+      <w:proofErr w:type="spellEnd"/>
+      <w:r>
+        <w:t xml:space="preserve"> Repository dialog box will open”</w:t>
+      </w:r>
+    </w:p>
+    <w:p>
+      <w:pPr>
+        <w:pStyle w:val="ListParagraph"/>
+        <w:numPr>
+          <w:ilvl w:val="2"/>
+          <w:numId w:val="1"/>
+        </w:numPr>
+      </w:pPr>
+      <w:r>
+        <w:t>Select available repository from Repository drop down list.</w:t>
+      </w:r>
+    </w:p>
+    <w:p>
+      <w:pPr>
+        <w:pStyle w:val="ListParagraph"/>
+        <w:numPr>
+          <w:ilvl w:val="2"/>
+          <w:numId w:val="1"/>
+        </w:numPr>
+      </w:pPr>
+      <w:r>
+        <w:t xml:space="preserve">Click Finish button. </w:t>
+      </w:r>
+    </w:p>
+    <w:p>
+      <w:pPr>
+        <w:pStyle w:val="ListParagraph"/>
+        <w:numPr>
+          <w:ilvl w:val="2"/>
+          <w:numId w:val="1"/>
+        </w:numPr>
+      </w:pPr>
+      <w:proofErr w:type="spellStart"/>
+      <w:r>
+        <w:t>HealthMedicineQuest</w:t>
+      </w:r>
+      <w:proofErr w:type="spellEnd"/>
+      <w:r>
+        <w:t xml:space="preserve"> master will be added. </w:t>
+      </w:r>
+      <w:proofErr w:type="gramStart"/>
+      <w:r>
+        <w:t>i.e</w:t>
+      </w:r>
+      <w:proofErr w:type="gramEnd"/>
+      <w:r>
+        <w:t xml:space="preserve">. this project is entirely version controlled using </w:t>
+      </w:r>
+      <w:proofErr w:type="spellStart"/>
+      <w:r>
+        <w:t>Git</w:t>
+      </w:r>
+      <w:proofErr w:type="spellEnd"/>
+      <w:r>
+        <w:t>.</w:t>
+      </w:r>
+    </w:p>
+    <w:p>
+      <w:pPr>
+        <w:pStyle w:val="ListParagraph"/>
+        <w:numPr>
           <w:ilvl w:val="0"/>
           <w:numId w:val="1"/>
         </w:numPr>
@@ -684,7 +795,21 @@
         <w:t xml:space="preserve">Create the Maven </w:t>
       </w:r>
       <w:r>
-        <w:t>backend</w:t>
+        <w:t>back</w:t>
+      </w:r>
+      <w:r>
+        <w:t xml:space="preserve"> </w:t>
+      </w:r>
+      <w:proofErr w:type="gramStart"/>
+      <w:r>
+        <w:t>end</w:t>
+      </w:r>
+      <w:r>
+        <w:t>(</w:t>
+      </w:r>
+      <w:proofErr w:type="gramEnd"/>
+      <w:r>
+        <w:t>quick start)</w:t>
       </w:r>
       <w:r>
         <w:t xml:space="preserve"> project.</w:t>
@@ -698,8 +823,557 @@
           <w:numId w:val="1"/>
         </w:numPr>
       </w:pPr>
-      <w:bookmarkStart w:id="0" w:name="_GoBack"/>
-      <w:bookmarkEnd w:id="0"/>
+      <w:r>
+        <w:t>Click on New -&gt; Maven Project, “New Maven Project” dialog box will open.</w:t>
+      </w:r>
+    </w:p>
+    <w:p>
+      <w:pPr>
+        <w:pStyle w:val="ListParagraph"/>
+        <w:numPr>
+          <w:ilvl w:val="1"/>
+          <w:numId w:val="1"/>
+        </w:numPr>
+      </w:pPr>
+      <w:r>
+        <w:t xml:space="preserve">Uncheck “Use the default Location” </w:t>
+      </w:r>
+      <w:proofErr w:type="spellStart"/>
+      <w:r>
+        <w:t>ckeckbox</w:t>
+      </w:r>
+      <w:proofErr w:type="spellEnd"/>
+      <w:r>
+        <w:t xml:space="preserve"> and browse the </w:t>
+      </w:r>
+      <w:proofErr w:type="spellStart"/>
+      <w:r>
+        <w:t>Final_Project_Workspace</w:t>
+      </w:r>
+      <w:proofErr w:type="spellEnd"/>
+      <w:r>
+        <w:t xml:space="preserve"> folder. Click on Next button.</w:t>
+      </w:r>
+    </w:p>
+    <w:p>
+      <w:pPr>
+        <w:pStyle w:val="ListParagraph"/>
+        <w:numPr>
+          <w:ilvl w:val="1"/>
+          <w:numId w:val="1"/>
+        </w:numPr>
+      </w:pPr>
+      <w:r>
+        <w:t>Type “</w:t>
+      </w:r>
+      <w:r>
+        <w:t>quick start</w:t>
+      </w:r>
+      <w:r>
+        <w:t>” in Filter text box. Select “maven-archetype-</w:t>
+      </w:r>
+      <w:proofErr w:type="spellStart"/>
+      <w:r>
+        <w:t>quickstart</w:t>
+      </w:r>
+      <w:proofErr w:type="spellEnd"/>
+      <w:r>
+        <w:t>” artifact, click on Next button.</w:t>
+      </w:r>
+    </w:p>
+    <w:p>
+      <w:pPr>
+        <w:pStyle w:val="ListParagraph"/>
+        <w:numPr>
+          <w:ilvl w:val="1"/>
+          <w:numId w:val="1"/>
+        </w:numPr>
+      </w:pPr>
+      <w:r>
+        <w:t>Specify Archetype Parameters as following:</w:t>
+      </w:r>
+    </w:p>
+    <w:p>
+      <w:pPr>
+        <w:pStyle w:val="ListParagraph"/>
+        <w:numPr>
+          <w:ilvl w:val="2"/>
+          <w:numId w:val="1"/>
+        </w:numPr>
+      </w:pPr>
+      <w:proofErr w:type="spellStart"/>
+      <w:r>
+        <w:t>GroupId</w:t>
+      </w:r>
+      <w:proofErr w:type="spellEnd"/>
+      <w:r>
+        <w:t xml:space="preserve"> – </w:t>
+      </w:r>
+      <w:proofErr w:type="spellStart"/>
+      <w:r>
+        <w:t>com.health</w:t>
+      </w:r>
+      <w:proofErr w:type="spellEnd"/>
+    </w:p>
+    <w:p>
+      <w:pPr>
+        <w:pStyle w:val="ListParagraph"/>
+        <w:numPr>
+          <w:ilvl w:val="2"/>
+          <w:numId w:val="1"/>
+        </w:numPr>
+      </w:pPr>
+      <w:proofErr w:type="spellStart"/>
+      <w:r>
+        <w:t>ArtifactId</w:t>
+      </w:r>
+      <w:proofErr w:type="spellEnd"/>
+      <w:r>
+        <w:t xml:space="preserve"> – </w:t>
+      </w:r>
+      <w:proofErr w:type="spellStart"/>
+      <w:r>
+        <w:t>HealthMedicineQuest</w:t>
+      </w:r>
+      <w:r>
+        <w:t>Back</w:t>
+      </w:r>
+      <w:r>
+        <w:t>End</w:t>
+      </w:r>
+      <w:proofErr w:type="spellEnd"/>
+    </w:p>
+    <w:p>
+      <w:pPr>
+        <w:pStyle w:val="ListParagraph"/>
+        <w:numPr>
+          <w:ilvl w:val="1"/>
+          <w:numId w:val="1"/>
+        </w:numPr>
+      </w:pPr>
+      <w:r>
+        <w:t>Click on Finish Button.</w:t>
+      </w:r>
+    </w:p>
+    <w:p>
+      <w:pPr>
+        <w:pStyle w:val="ListParagraph"/>
+        <w:numPr>
+          <w:ilvl w:val="0"/>
+          <w:numId w:val="1"/>
+        </w:numPr>
+      </w:pPr>
+      <w:r>
+        <w:t>Ignore the Target folder for both the projects:</w:t>
+      </w:r>
+    </w:p>
+    <w:p>
+      <w:pPr>
+        <w:pStyle w:val="ListParagraph"/>
+        <w:numPr>
+          <w:ilvl w:val="1"/>
+          <w:numId w:val="1"/>
+        </w:numPr>
+      </w:pPr>
+      <w:r>
+        <w:t xml:space="preserve">Go to </w:t>
+      </w:r>
+      <w:proofErr w:type="spellStart"/>
+      <w:r>
+        <w:t>Git</w:t>
+      </w:r>
+      <w:proofErr w:type="spellEnd"/>
+      <w:r>
+        <w:t xml:space="preserve"> Repositories window, expand Working Tree, </w:t>
+      </w:r>
+      <w:proofErr w:type="gramStart"/>
+      <w:r>
+        <w:t>double</w:t>
+      </w:r>
+      <w:proofErr w:type="gramEnd"/>
+      <w:r>
+        <w:t xml:space="preserve"> click on .</w:t>
+      </w:r>
+      <w:proofErr w:type="spellStart"/>
+      <w:r>
+        <w:t>gitignore</w:t>
+      </w:r>
+      <w:proofErr w:type="spellEnd"/>
+      <w:r>
+        <w:t xml:space="preserve"> file.</w:t>
+      </w:r>
+    </w:p>
+    <w:p>
+      <w:pPr>
+        <w:pStyle w:val="ListParagraph"/>
+        <w:numPr>
+          <w:ilvl w:val="1"/>
+          <w:numId w:val="1"/>
+        </w:numPr>
+      </w:pPr>
+      <w:r>
+        <w:t>Append following two lines</w:t>
+      </w:r>
+    </w:p>
+    <w:p>
+      <w:pPr>
+        <w:autoSpaceDE w:val="0"/>
+        <w:autoSpaceDN w:val="0"/>
+        <w:adjustRightInd w:val="0"/>
+        <w:spacing w:after="0" w:line="240" w:lineRule="auto"/>
+        <w:ind w:left="1440"/>
+        <w:rPr>
+          <w:rFonts w:ascii="Consolas" w:hAnsi="Consolas" w:cs="Consolas"/>
+          <w:sz w:val="20"/>
+          <w:szCs w:val="20"/>
+        </w:rPr>
+      </w:pPr>
+      <w:r>
+        <w:rPr>
+          <w:rFonts w:ascii="Consolas" w:hAnsi="Consolas" w:cs="Consolas"/>
+          <w:sz w:val="20"/>
+          <w:szCs w:val="20"/>
+        </w:rPr>
+        <w:t>/</w:t>
+      </w:r>
+      <w:proofErr w:type="spellStart"/>
+      <w:r>
+        <w:rPr>
+          <w:rFonts w:ascii="Consolas" w:hAnsi="Consolas" w:cs="Consolas"/>
+          <w:sz w:val="20"/>
+          <w:szCs w:val="20"/>
+        </w:rPr>
+        <w:t>HealthMedicineQuestFrontEnd</w:t>
+      </w:r>
+      <w:proofErr w:type="spellEnd"/>
+      <w:r>
+        <w:rPr>
+          <w:rFonts w:ascii="Consolas" w:hAnsi="Consolas" w:cs="Consolas"/>
+          <w:sz w:val="20"/>
+          <w:szCs w:val="20"/>
+        </w:rPr>
+        <w:t>/target/</w:t>
+      </w:r>
+    </w:p>
+    <w:p>
+      <w:pPr>
+        <w:ind w:left="1440"/>
+        <w:rPr>
+          <w:rFonts w:ascii="Consolas" w:hAnsi="Consolas" w:cs="Consolas"/>
+          <w:sz w:val="20"/>
+          <w:szCs w:val="20"/>
+        </w:rPr>
+      </w:pPr>
+      <w:r>
+        <w:rPr>
+          <w:rFonts w:ascii="Consolas" w:hAnsi="Consolas" w:cs="Consolas"/>
+          <w:sz w:val="20"/>
+          <w:szCs w:val="20"/>
+        </w:rPr>
+        <w:t>/</w:t>
+      </w:r>
+      <w:proofErr w:type="spellStart"/>
+      <w:r>
+        <w:rPr>
+          <w:rFonts w:ascii="Consolas" w:hAnsi="Consolas" w:cs="Consolas"/>
+          <w:sz w:val="20"/>
+          <w:szCs w:val="20"/>
+        </w:rPr>
+        <w:t>HealthMedicineQuestBackEnd</w:t>
+      </w:r>
+      <w:proofErr w:type="spellEnd"/>
+      <w:r>
+        <w:rPr>
+          <w:rFonts w:ascii="Consolas" w:hAnsi="Consolas" w:cs="Consolas"/>
+          <w:sz w:val="20"/>
+          <w:szCs w:val="20"/>
+        </w:rPr>
+        <w:t>/target/</w:t>
+      </w:r>
+    </w:p>
+    <w:p>
+      <w:pPr>
+        <w:pStyle w:val="ListParagraph"/>
+        <w:numPr>
+          <w:ilvl w:val="1"/>
+          <w:numId w:val="1"/>
+        </w:numPr>
+      </w:pPr>
+      <w:r>
+        <w:t>Save the project.</w:t>
+      </w:r>
+    </w:p>
+    <w:p>
+      <w:pPr>
+        <w:pStyle w:val="ListParagraph"/>
+        <w:numPr>
+          <w:ilvl w:val="0"/>
+          <w:numId w:val="1"/>
+        </w:numPr>
+      </w:pPr>
+      <w:r>
+        <w:t xml:space="preserve">Apply </w:t>
+      </w:r>
+      <w:proofErr w:type="spellStart"/>
+      <w:r>
+        <w:t>Git</w:t>
+      </w:r>
+      <w:proofErr w:type="spellEnd"/>
+      <w:r>
+        <w:t xml:space="preserve"> Configuration to the Project</w:t>
+      </w:r>
+      <w:r>
+        <w:t xml:space="preserve"> to identify yourself</w:t>
+      </w:r>
+      <w:r>
+        <w:t>:</w:t>
+      </w:r>
+    </w:p>
+    <w:p>
+      <w:pPr>
+        <w:pStyle w:val="ListParagraph"/>
+        <w:numPr>
+          <w:ilvl w:val="1"/>
+          <w:numId w:val="1"/>
+        </w:numPr>
+      </w:pPr>
+      <w:r>
+        <w:t xml:space="preserve">Open Window -&gt; Preference -&gt; Team -&gt;  </w:t>
+      </w:r>
+      <w:r>
+        <w:t>Configuration</w:t>
+      </w:r>
+    </w:p>
+    <w:p>
+      <w:pPr>
+        <w:pStyle w:val="ListParagraph"/>
+        <w:numPr>
+          <w:ilvl w:val="1"/>
+          <w:numId w:val="1"/>
+        </w:numPr>
+      </w:pPr>
+      <w:r>
+        <w:t xml:space="preserve">Click on Add Entry button “Add a Configuration Entry dialog box will open”. Set user.name as Key and your </w:t>
+      </w:r>
+      <w:proofErr w:type="spellStart"/>
+      <w:r>
+        <w:t>git</w:t>
+      </w:r>
+      <w:proofErr w:type="spellEnd"/>
+      <w:r>
+        <w:t xml:space="preserve"> name as </w:t>
+      </w:r>
+      <w:proofErr w:type="gramStart"/>
+      <w:r>
+        <w:t>value(</w:t>
+      </w:r>
+      <w:proofErr w:type="gramEnd"/>
+      <w:r>
+        <w:t xml:space="preserve">e.g. </w:t>
+      </w:r>
+      <w:proofErr w:type="spellStart"/>
+      <w:r>
+        <w:t>LopaB</w:t>
+      </w:r>
+      <w:proofErr w:type="spellEnd"/>
+      <w:r>
+        <w:t>). Click OK button.</w:t>
+      </w:r>
+    </w:p>
+    <w:p>
+      <w:pPr>
+        <w:pStyle w:val="ListParagraph"/>
+        <w:numPr>
+          <w:ilvl w:val="1"/>
+          <w:numId w:val="1"/>
+        </w:numPr>
+      </w:pPr>
+      <w:r>
+        <w:t xml:space="preserve">Click </w:t>
+      </w:r>
+      <w:r>
+        <w:t xml:space="preserve">again </w:t>
+      </w:r>
+      <w:r>
+        <w:t xml:space="preserve">on Add Entry button “Add a Configuration Entry dialog box will open”. Set </w:t>
+      </w:r>
+      <w:proofErr w:type="spellStart"/>
+      <w:r>
+        <w:t>user.</w:t>
+      </w:r>
+      <w:r>
+        <w:t>email</w:t>
+      </w:r>
+      <w:proofErr w:type="spellEnd"/>
+      <w:r>
+        <w:t xml:space="preserve"> as Key and your </w:t>
+      </w:r>
+      <w:proofErr w:type="spellStart"/>
+      <w:r>
+        <w:t>git</w:t>
+      </w:r>
+      <w:proofErr w:type="spellEnd"/>
+      <w:r>
+        <w:t xml:space="preserve"> name as </w:t>
+      </w:r>
+      <w:proofErr w:type="gramStart"/>
+      <w:r>
+        <w:t>value(</w:t>
+      </w:r>
+      <w:proofErr w:type="gramEnd"/>
+      <w:r>
+        <w:t xml:space="preserve">e.g. </w:t>
+      </w:r>
+      <w:r>
+        <w:t>Lopamudra.bera@hotmail.com</w:t>
+      </w:r>
+      <w:r>
+        <w:t>). Click OK button.</w:t>
+      </w:r>
+    </w:p>
+    <w:p>
+      <w:pPr>
+        <w:pStyle w:val="ListParagraph"/>
+        <w:numPr>
+          <w:ilvl w:val="1"/>
+          <w:numId w:val="1"/>
+        </w:numPr>
+      </w:pPr>
+      <w:r>
+        <w:t xml:space="preserve">If both the values are properly set then ignore steps b and c and click on OK button to complete </w:t>
+      </w:r>
+      <w:proofErr w:type="spellStart"/>
+      <w:r>
+        <w:t>git</w:t>
+      </w:r>
+      <w:proofErr w:type="spellEnd"/>
+      <w:r>
+        <w:t xml:space="preserve"> configuration.</w:t>
+      </w:r>
+    </w:p>
+    <w:p>
+      <w:pPr>
+        <w:pStyle w:val="ListParagraph"/>
+        <w:numPr>
+          <w:ilvl w:val="0"/>
+          <w:numId w:val="1"/>
+        </w:numPr>
+      </w:pPr>
+      <w:r>
+        <w:t xml:space="preserve">Commit project to the </w:t>
+      </w:r>
+      <w:proofErr w:type="spellStart"/>
+      <w:r>
+        <w:t>git</w:t>
+      </w:r>
+      <w:proofErr w:type="spellEnd"/>
+      <w:r>
+        <w:t xml:space="preserve"> :</w:t>
+      </w:r>
+    </w:p>
+    <w:p>
+      <w:pPr>
+        <w:pStyle w:val="ListParagraph"/>
+        <w:numPr>
+          <w:ilvl w:val="1"/>
+          <w:numId w:val="1"/>
+        </w:numPr>
+      </w:pPr>
+      <w:r>
+        <w:t xml:space="preserve">Right click on the repository available on </w:t>
+      </w:r>
+      <w:proofErr w:type="spellStart"/>
+      <w:r>
+        <w:t>Git</w:t>
+      </w:r>
+      <w:proofErr w:type="spellEnd"/>
+      <w:r>
+        <w:t xml:space="preserve"> Repositories</w:t>
+      </w:r>
+      <w:r>
+        <w:t xml:space="preserve"> window.</w:t>
+      </w:r>
+    </w:p>
+    <w:p>
+      <w:pPr>
+        <w:pStyle w:val="ListParagraph"/>
+        <w:numPr>
+          <w:ilvl w:val="1"/>
+          <w:numId w:val="1"/>
+        </w:numPr>
+      </w:pPr>
+      <w:r>
+        <w:t xml:space="preserve">Select all files from </w:t>
+      </w:r>
+      <w:proofErr w:type="spellStart"/>
+      <w:r>
+        <w:t>Unstaged</w:t>
+      </w:r>
+      <w:proofErr w:type="spellEnd"/>
+      <w:r>
+        <w:t xml:space="preserve"> Cha</w:t>
+      </w:r>
+      <w:r>
+        <w:t>n</w:t>
+      </w:r>
+      <w:r>
+        <w:t xml:space="preserve">ges and drag </w:t>
+      </w:r>
+      <w:r>
+        <w:t>to Staged</w:t>
+      </w:r>
+      <w:r>
+        <w:t xml:space="preserve"> Changes.</w:t>
+      </w:r>
+    </w:p>
+    <w:p>
+      <w:pPr>
+        <w:pStyle w:val="ListParagraph"/>
+        <w:numPr>
+          <w:ilvl w:val="1"/>
+          <w:numId w:val="1"/>
+        </w:numPr>
+      </w:pPr>
+      <w:r>
+        <w:t>Type “My project setup completed successfully”</w:t>
+      </w:r>
+      <w:r>
+        <w:t xml:space="preserve"> in the Commit Message section.</w:t>
+      </w:r>
+    </w:p>
+    <w:p>
+      <w:pPr>
+        <w:pStyle w:val="ListParagraph"/>
+        <w:numPr>
+          <w:ilvl w:val="1"/>
+          <w:numId w:val="1"/>
+        </w:numPr>
+      </w:pPr>
+      <w:r>
+        <w:t xml:space="preserve">Click on Commit and Push button. Which opens Login dialog to add </w:t>
+      </w:r>
+      <w:proofErr w:type="spellStart"/>
+      <w:r>
+        <w:t>github</w:t>
+      </w:r>
+      <w:proofErr w:type="spellEnd"/>
+      <w:r>
+        <w:t xml:space="preserve"> credential. Set user name as </w:t>
+      </w:r>
+      <w:proofErr w:type="spellStart"/>
+      <w:r>
+        <w:t>LopaB</w:t>
+      </w:r>
+      <w:proofErr w:type="spellEnd"/>
+      <w:r>
+        <w:t xml:space="preserve"> and password as L0p@mudr@ then click OK.</w:t>
+      </w:r>
+    </w:p>
+    <w:p>
+      <w:pPr>
+        <w:pStyle w:val="ListParagraph"/>
+        <w:ind w:left="1440"/>
+      </w:pPr>
     </w:p>
     <w:sectPr>
       <w:pgSz w:w="12240" w:h="15840"/>

</xml_diff>